<commit_message>
cambios de la replica en mongoDB
</commit_message>
<xml_diff>
--- a/Documentación/Documento del Avance.docx
+++ b/Documentación/Documento del Avance.docx
@@ -15,7 +15,7 @@
           <w:noProof/>
         </w:rPr>
         <w:drawing>
-          <wp:inline distT="0" distB="0" distL="0" distR="0" wp14:anchorId="3A8916D6" wp14:editId="1DF644F5">
+          <wp:inline distT="0" distB="0" distL="0" distR="0" wp14:anchorId="3A8916D6" wp14:editId="3CADD0A7">
             <wp:extent cx="3397250" cy="1171240"/>
             <wp:effectExtent l="0" t="0" r="0" b="0"/>
             <wp:docPr id="1807452489" name="Imagen 1" descr="Logotipo&#10;&#10;El contenido generado por IA puede ser incorrecto."/>
@@ -478,10 +478,13 @@
     <w:sdt>
       <w:sdtPr>
         <w:rPr>
-          <w:rFonts w:ascii="Calibri" w:hAnsi="Calibri" w:cs="Calibri"/>
-          <w:sz w:val="24"/>
-          <w:szCs w:val="24"/>
-          <w:lang w:val="es-ES"/>
+          <w:rFonts w:ascii="Calibri" w:eastAsiaTheme="minorHAnsi" w:hAnsi="Calibri" w:cs="Calibri"/>
+          <w:color w:val="auto"/>
+          <w:kern w:val="2"/>
+          <w:sz w:val="24"/>
+          <w:szCs w:val="24"/>
+          <w:lang w:val="es-ES" w:eastAsia="en-US"/>
+          <w14:ligatures w14:val="standardContextual"/>
         </w:rPr>
         <w:id w:val="-420491259"/>
         <w:docPartObj>
@@ -491,15 +494,11 @@
       </w:sdtPr>
       <w:sdtEndPr>
         <w:rPr>
-          <w:rFonts w:asciiTheme="minorHAnsi" w:eastAsiaTheme="minorHAnsi" w:hAnsiTheme="minorHAnsi" w:cstheme="minorBidi"/>
+          <w:rFonts w:asciiTheme="minorHAnsi" w:hAnsiTheme="minorHAnsi" w:cstheme="minorBidi"/>
           <w:b/>
           <w:bCs/>
-          <w:color w:val="auto"/>
-          <w:kern w:val="2"/>
           <w:sz w:val="22"/>
           <w:szCs w:val="22"/>
-          <w:lang w:eastAsia="en-US"/>
-          <w14:ligatures w14:val="standardContextual"/>
         </w:rPr>
       </w:sdtEndPr>
       <w:sdtContent>
@@ -563,7 +562,7 @@
             </w:rPr>
             <w:fldChar w:fldCharType="separate"/>
           </w:r>
-          <w:hyperlink w:anchor="_Toc212452659" w:history="1">
+          <w:hyperlink w:anchor="_Toc212459539" w:history="1">
             <w:r>
               <w:rPr>
                 <w:rStyle w:val="Hipervnculo"/>
@@ -593,7 +592,7 @@
                 <w:noProof/>
                 <w:webHidden/>
               </w:rPr>
-              <w:instrText xml:space="preserve"> PAGEREF _Toc212452659 \h </w:instrText>
+              <w:instrText xml:space="preserve"> PAGEREF _Toc212459539 \h </w:instrText>
             </w:r>
             <w:r>
               <w:rPr>
@@ -638,7 +637,7 @@
               <w:lang w:eastAsia="es-SV"/>
             </w:rPr>
           </w:pPr>
-          <w:hyperlink w:anchor="_Toc212452660" w:history="1">
+          <w:hyperlink w:anchor="_Toc212459540" w:history="1">
             <w:r>
               <w:rPr>
                 <w:rStyle w:val="Hipervnculo"/>
@@ -668,7 +667,7 @@
                 <w:noProof/>
                 <w:webHidden/>
               </w:rPr>
-              <w:instrText xml:space="preserve"> PAGEREF _Toc212452660 \h </w:instrText>
+              <w:instrText xml:space="preserve"> PAGEREF _Toc212459540 \h </w:instrText>
             </w:r>
             <w:r>
               <w:rPr>
@@ -713,7 +712,7 @@
               <w:lang w:eastAsia="es-SV"/>
             </w:rPr>
           </w:pPr>
-          <w:hyperlink w:anchor="_Toc212452661" w:history="1">
+          <w:hyperlink w:anchor="_Toc212459541" w:history="1">
             <w:r>
               <w:rPr>
                 <w:rStyle w:val="Hipervnculo"/>
@@ -743,7 +742,7 @@
                 <w:noProof/>
                 <w:webHidden/>
               </w:rPr>
-              <w:instrText xml:space="preserve"> PAGEREF _Toc212452661 \h </w:instrText>
+              <w:instrText xml:space="preserve"> PAGEREF _Toc212459541 \h </w:instrText>
             </w:r>
             <w:r>
               <w:rPr>
@@ -788,7 +787,7 @@
               <w:lang w:eastAsia="es-SV"/>
             </w:rPr>
           </w:pPr>
-          <w:hyperlink w:anchor="_Toc212452662" w:history="1">
+          <w:hyperlink w:anchor="_Toc212459542" w:history="1">
             <w:r>
               <w:rPr>
                 <w:rStyle w:val="Hipervnculo"/>
@@ -818,7 +817,7 @@
                 <w:noProof/>
                 <w:webHidden/>
               </w:rPr>
-              <w:instrText xml:space="preserve"> PAGEREF _Toc212452662 \h </w:instrText>
+              <w:instrText xml:space="preserve"> PAGEREF _Toc212459542 \h </w:instrText>
             </w:r>
             <w:r>
               <w:rPr>
@@ -863,7 +862,7 @@
               <w:lang w:eastAsia="es-SV"/>
             </w:rPr>
           </w:pPr>
-          <w:hyperlink w:anchor="_Toc212452663" w:history="1">
+          <w:hyperlink w:anchor="_Toc212459543" w:history="1">
             <w:r>
               <w:rPr>
                 <w:rStyle w:val="Hipervnculo"/>
@@ -893,7 +892,7 @@
                 <w:noProof/>
                 <w:webHidden/>
               </w:rPr>
-              <w:instrText xml:space="preserve"> PAGEREF _Toc212452663 \h </w:instrText>
+              <w:instrText xml:space="preserve"> PAGEREF _Toc212459543 \h </w:instrText>
             </w:r>
             <w:r>
               <w:rPr>
@@ -938,7 +937,7 @@
               <w:lang w:eastAsia="es-SV"/>
             </w:rPr>
           </w:pPr>
-          <w:hyperlink w:anchor="_Toc212452664" w:history="1">
+          <w:hyperlink w:anchor="_Toc212459544" w:history="1">
             <w:r>
               <w:rPr>
                 <w:rStyle w:val="Hipervnculo"/>
@@ -968,7 +967,7 @@
                 <w:noProof/>
                 <w:webHidden/>
               </w:rPr>
-              <w:instrText xml:space="preserve"> PAGEREF _Toc212452664 \h </w:instrText>
+              <w:instrText xml:space="preserve"> PAGEREF _Toc212459544 \h </w:instrText>
             </w:r>
             <w:r>
               <w:rPr>
@@ -1013,7 +1012,7 @@
               <w:lang w:eastAsia="es-SV"/>
             </w:rPr>
           </w:pPr>
-          <w:hyperlink w:anchor="_Toc212452665" w:history="1">
+          <w:hyperlink w:anchor="_Toc212459545" w:history="1">
             <w:r>
               <w:rPr>
                 <w:rStyle w:val="Hipervnculo"/>
@@ -1043,7 +1042,7 @@
                 <w:noProof/>
                 <w:webHidden/>
               </w:rPr>
-              <w:instrText xml:space="preserve"> PAGEREF _Toc212452665 \h </w:instrText>
+              <w:instrText xml:space="preserve"> PAGEREF _Toc212459545 \h </w:instrText>
             </w:r>
             <w:r>
               <w:rPr>
@@ -1088,7 +1087,7 @@
               <w:lang w:eastAsia="es-SV"/>
             </w:rPr>
           </w:pPr>
-          <w:hyperlink w:anchor="_Toc212452666" w:history="1">
+          <w:hyperlink w:anchor="_Toc212459546" w:history="1">
             <w:r>
               <w:rPr>
                 <w:rStyle w:val="Hipervnculo"/>
@@ -1118,7 +1117,7 @@
                 <w:noProof/>
                 <w:webHidden/>
               </w:rPr>
-              <w:instrText xml:space="preserve"> PAGEREF _Toc212452666 \h </w:instrText>
+              <w:instrText xml:space="preserve"> PAGEREF _Toc212459546 \h </w:instrText>
             </w:r>
             <w:r>
               <w:rPr>
@@ -1163,7 +1162,7 @@
               <w:lang w:eastAsia="es-SV"/>
             </w:rPr>
           </w:pPr>
-          <w:hyperlink w:anchor="_Toc212452667" w:history="1">
+          <w:hyperlink w:anchor="_Toc212459547" w:history="1">
             <w:r>
               <w:rPr>
                 <w:rStyle w:val="Hipervnculo"/>
@@ -1193,7 +1192,7 @@
                 <w:noProof/>
                 <w:webHidden/>
               </w:rPr>
-              <w:instrText xml:space="preserve"> PAGEREF _Toc212452667 \h </w:instrText>
+              <w:instrText xml:space="preserve"> PAGEREF _Toc212459547 \h </w:instrText>
             </w:r>
             <w:r>
               <w:rPr>
@@ -1238,7 +1237,7 @@
               <w:lang w:eastAsia="es-SV"/>
             </w:rPr>
           </w:pPr>
-          <w:hyperlink w:anchor="_Toc212452668" w:history="1">
+          <w:hyperlink w:anchor="_Toc212459548" w:history="1">
             <w:r>
               <w:rPr>
                 <w:rStyle w:val="Hipervnculo"/>
@@ -1268,7 +1267,7 @@
                 <w:noProof/>
                 <w:webHidden/>
               </w:rPr>
-              <w:instrText xml:space="preserve"> PAGEREF _Toc212452668 \h </w:instrText>
+              <w:instrText xml:space="preserve"> PAGEREF _Toc212459548 \h </w:instrText>
             </w:r>
             <w:r>
               <w:rPr>
@@ -1313,7 +1312,7 @@
               <w:lang w:eastAsia="es-SV"/>
             </w:rPr>
           </w:pPr>
-          <w:hyperlink w:anchor="_Toc212452669" w:history="1">
+          <w:hyperlink w:anchor="_Toc212459549" w:history="1">
             <w:r>
               <w:rPr>
                 <w:rStyle w:val="Hipervnculo"/>
@@ -1343,7 +1342,7 @@
                 <w:noProof/>
                 <w:webHidden/>
               </w:rPr>
-              <w:instrText xml:space="preserve"> PAGEREF _Toc212452669 \h </w:instrText>
+              <w:instrText xml:space="preserve"> PAGEREF _Toc212459549 \h </w:instrText>
             </w:r>
             <w:r>
               <w:rPr>
@@ -1388,7 +1387,7 @@
               <w:lang w:eastAsia="es-SV"/>
             </w:rPr>
           </w:pPr>
-          <w:hyperlink w:anchor="_Toc212452670" w:history="1">
+          <w:hyperlink w:anchor="_Toc212459550" w:history="1">
             <w:r>
               <w:rPr>
                 <w:rStyle w:val="Hipervnculo"/>
@@ -1418,7 +1417,7 @@
                 <w:noProof/>
                 <w:webHidden/>
               </w:rPr>
-              <w:instrText xml:space="preserve"> PAGEREF _Toc212452670 \h </w:instrText>
+              <w:instrText xml:space="preserve"> PAGEREF _Toc212459550 \h </w:instrText>
             </w:r>
             <w:r>
               <w:rPr>
@@ -1463,7 +1462,7 @@
               <w:lang w:eastAsia="es-SV"/>
             </w:rPr>
           </w:pPr>
-          <w:hyperlink w:anchor="_Toc212452671" w:history="1">
+          <w:hyperlink w:anchor="_Toc212459551" w:history="1">
             <w:r>
               <w:rPr>
                 <w:rStyle w:val="Hipervnculo"/>
@@ -1493,7 +1492,7 @@
                 <w:noProof/>
                 <w:webHidden/>
               </w:rPr>
-              <w:instrText xml:space="preserve"> PAGEREF _Toc212452671 \h </w:instrText>
+              <w:instrText xml:space="preserve"> PAGEREF _Toc212459551 \h </w:instrText>
             </w:r>
             <w:r>
               <w:rPr>
@@ -1538,7 +1537,7 @@
               <w:lang w:eastAsia="es-SV"/>
             </w:rPr>
           </w:pPr>
-          <w:hyperlink w:anchor="_Toc212452672" w:history="1">
+          <w:hyperlink w:anchor="_Toc212459552" w:history="1">
             <w:r>
               <w:rPr>
                 <w:rStyle w:val="Hipervnculo"/>
@@ -1568,7 +1567,7 @@
                 <w:noProof/>
                 <w:webHidden/>
               </w:rPr>
-              <w:instrText xml:space="preserve"> PAGEREF _Toc212452672 \h </w:instrText>
+              <w:instrText xml:space="preserve"> PAGEREF _Toc212459552 \h </w:instrText>
             </w:r>
             <w:r>
               <w:rPr>
@@ -1600,6 +1599,81 @@
           </w:hyperlink>
         </w:p>
         <w:p>
+          <w:pPr>
+            <w:pStyle w:val="TDC2"/>
+            <w:tabs>
+              <w:tab w:val="right" w:leader="dot" w:pos="8828"/>
+            </w:tabs>
+            <w:rPr>
+              <w:rFonts w:eastAsiaTheme="minorEastAsia"/>
+              <w:noProof/>
+              <w:sz w:val="24"/>
+              <w:szCs w:val="24"/>
+              <w:lang w:eastAsia="es-SV"/>
+            </w:rPr>
+          </w:pPr>
+          <w:hyperlink w:anchor="_Toc212459553" w:history="1">
+            <w:r>
+              <w:rPr>
+                <w:rStyle w:val="Hipervnculo"/>
+                <w:rFonts w:ascii="Calibri" w:hAnsi="Calibri" w:cs="Calibri"/>
+                <w:b/>
+                <w:bCs/>
+                <w:noProof/>
+              </w:rPr>
+              <w:t>Evidencias Replica MongoDB</w:t>
+            </w:r>
+            <w:r>
+              <w:rPr>
+                <w:noProof/>
+                <w:webHidden/>
+              </w:rPr>
+              <w:tab/>
+            </w:r>
+            <w:r>
+              <w:rPr>
+                <w:noProof/>
+                <w:webHidden/>
+              </w:rPr>
+              <w:fldChar w:fldCharType="begin"/>
+            </w:r>
+            <w:r>
+              <w:rPr>
+                <w:noProof/>
+                <w:webHidden/>
+              </w:rPr>
+              <w:instrText xml:space="preserve"> PAGEREF _Toc212459553 \h </w:instrText>
+            </w:r>
+            <w:r>
+              <w:rPr>
+                <w:noProof/>
+                <w:webHidden/>
+              </w:rPr>
+            </w:r>
+            <w:r>
+              <w:rPr>
+                <w:noProof/>
+                <w:webHidden/>
+              </w:rPr>
+              <w:fldChar w:fldCharType="separate"/>
+            </w:r>
+            <w:r>
+              <w:rPr>
+                <w:noProof/>
+                <w:webHidden/>
+              </w:rPr>
+              <w:t>14</w:t>
+            </w:r>
+            <w:r>
+              <w:rPr>
+                <w:noProof/>
+                <w:webHidden/>
+              </w:rPr>
+              <w:fldChar w:fldCharType="end"/>
+            </w:r>
+          </w:hyperlink>
+        </w:p>
+        <w:p>
           <w:r>
             <w:rPr>
               <w:rFonts w:ascii="Calibri" w:hAnsi="Calibri" w:cs="Calibri"/>
@@ -1747,7 +1821,7 @@
           <w:szCs w:val="32"/>
         </w:rPr>
       </w:pPr>
-      <w:bookmarkStart w:id="0" w:name="_Toc212452659"/>
+      <w:bookmarkStart w:id="0" w:name="_Toc212459539"/>
       <w:r>
         <w:rPr>
           <w:rFonts w:ascii="Calibri" w:hAnsi="Calibri" w:cs="Calibri"/>
@@ -1990,7 +2064,7 @@
           <w:szCs w:val="32"/>
         </w:rPr>
       </w:pPr>
-      <w:bookmarkStart w:id="1" w:name="_Toc212452660"/>
+      <w:bookmarkStart w:id="1" w:name="_Toc212459540"/>
       <w:r>
         <w:rPr>
           <w:rFonts w:ascii="Calibri" w:hAnsi="Calibri" w:cs="Calibri"/>
@@ -2018,7 +2092,7 @@
           <w:szCs w:val="28"/>
         </w:rPr>
       </w:pPr>
-      <w:bookmarkStart w:id="2" w:name="_Toc212452661"/>
+      <w:bookmarkStart w:id="2" w:name="_Toc212459541"/>
       <w:r>
         <w:rPr>
           <w:rFonts w:ascii="Calibri" w:hAnsi="Calibri" w:cs="Calibri"/>
@@ -2110,7 +2184,7 @@
           <w:szCs w:val="28"/>
         </w:rPr>
       </w:pPr>
-      <w:bookmarkStart w:id="3" w:name="_Toc212452662"/>
+      <w:bookmarkStart w:id="3" w:name="_Toc212459542"/>
       <w:r>
         <w:rPr>
           <w:rFonts w:ascii="Calibri" w:hAnsi="Calibri" w:cs="Calibri"/>
@@ -2389,7 +2463,7 @@
           <w:szCs w:val="32"/>
         </w:rPr>
       </w:pPr>
-      <w:bookmarkStart w:id="4" w:name="_Toc212452663"/>
+      <w:bookmarkStart w:id="4" w:name="_Toc212459543"/>
       <w:r>
         <w:rPr>
           <w:rFonts w:ascii="Calibri" w:hAnsi="Calibri" w:cs="Calibri"/>
@@ -2599,7 +2673,7 @@
           <w:szCs w:val="32"/>
         </w:rPr>
       </w:pPr>
-      <w:bookmarkStart w:id="5" w:name="_Toc212452664"/>
+      <w:bookmarkStart w:id="5" w:name="_Toc212459544"/>
       <w:r>
         <w:rPr>
           <w:rFonts w:ascii="Calibri" w:hAnsi="Calibri" w:cs="Calibri"/>
@@ -2795,7 +2869,7 @@
           <w:szCs w:val="32"/>
         </w:rPr>
       </w:pPr>
-      <w:bookmarkStart w:id="6" w:name="_Toc212452665"/>
+      <w:bookmarkStart w:id="6" w:name="_Toc212459545"/>
       <w:r>
         <w:rPr>
           <w:rFonts w:ascii="Calibri" w:hAnsi="Calibri" w:cs="Calibri"/>
@@ -2824,7 +2898,7 @@
           <w:szCs w:val="28"/>
         </w:rPr>
       </w:pPr>
-      <w:bookmarkStart w:id="7" w:name="_Toc212452666"/>
+      <w:bookmarkStart w:id="7" w:name="_Toc212459546"/>
       <w:r>
         <w:rPr>
           <w:rFonts w:ascii="Calibri" w:hAnsi="Calibri" w:cs="Calibri"/>
@@ -2960,7 +3034,7 @@
           <w:szCs w:val="28"/>
         </w:rPr>
       </w:pPr>
-      <w:bookmarkStart w:id="8" w:name="_Toc212452667"/>
+      <w:bookmarkStart w:id="8" w:name="_Toc212459547"/>
       <w:r>
         <w:rPr>
           <w:rFonts w:ascii="Calibri" w:hAnsi="Calibri" w:cs="Calibri"/>
@@ -3102,7 +3176,7 @@
           <w:szCs w:val="28"/>
         </w:rPr>
       </w:pPr>
-      <w:bookmarkStart w:id="9" w:name="_Toc212452668"/>
+      <w:bookmarkStart w:id="9" w:name="_Toc212459548"/>
       <w:r>
         <w:rPr>
           <w:rFonts w:ascii="Calibri" w:hAnsi="Calibri" w:cs="Calibri"/>
@@ -3202,7 +3276,7 @@
           <w:szCs w:val="28"/>
         </w:rPr>
       </w:pPr>
-      <w:bookmarkStart w:id="10" w:name="_Toc212452669"/>
+      <w:bookmarkStart w:id="10" w:name="_Toc212459549"/>
       <w:r>
         <w:rPr>
           <w:rFonts w:ascii="Calibri" w:hAnsi="Calibri" w:cs="Calibri"/>
@@ -3360,7 +3434,7 @@
           <w:szCs w:val="28"/>
         </w:rPr>
       </w:pPr>
-      <w:bookmarkStart w:id="11" w:name="_Toc212452670"/>
+      <w:bookmarkStart w:id="11" w:name="_Toc212459550"/>
       <w:r>
         <w:rPr>
           <w:rFonts w:ascii="Calibri" w:hAnsi="Calibri" w:cs="Calibri"/>
@@ -3626,7 +3700,7 @@
           <w:szCs w:val="28"/>
         </w:rPr>
       </w:pPr>
-      <w:bookmarkStart w:id="12" w:name="_Toc212452671"/>
+      <w:bookmarkStart w:id="12" w:name="_Toc212459551"/>
       <w:r>
         <w:rPr>
           <w:rFonts w:ascii="Calibri" w:hAnsi="Calibri" w:cs="Calibri"/>
@@ -4753,7 +4827,6 @@
                                 <w:rFonts w:ascii="Consolas" w:hAnsi="Consolas"/>
                                 <w:sz w:val="20"/>
                                 <w:szCs w:val="20"/>
-                                <w:lang w:val="en-US"/>
                               </w:rPr>
                             </w:pPr>
                             <w:r>
@@ -4787,29 +4860,8 @@
                                 <w:rFonts w:ascii="Consolas" w:hAnsi="Consolas"/>
                                 <w:sz w:val="20"/>
                                 <w:szCs w:val="20"/>
-                                <w:lang w:val="en-US"/>
-                              </w:rPr>
-                              <w:t xml:space="preserve">Stock </w:t>
-                            </w:r>
-                            <w:proofErr w:type="spellStart"/>
-                            <w:r>
-                              <w:rPr>
-                                <w:rFonts w:ascii="Consolas" w:hAnsi="Consolas"/>
-                                <w:sz w:val="20"/>
-                                <w:szCs w:val="20"/>
-                                <w:lang w:val="en-US"/>
-                              </w:rPr>
-                              <w:t>actualizado</w:t>
-                            </w:r>
-                            <w:proofErr w:type="spellEnd"/>
-                            <w:r>
-                              <w:rPr>
-                                <w:rFonts w:ascii="Consolas" w:hAnsi="Consolas"/>
-                                <w:sz w:val="20"/>
-                                <w:szCs w:val="20"/>
-                                <w:lang w:val="en-US"/>
-                              </w:rPr>
-                              <w:t xml:space="preserve"> de ' + </w:t>
+                              </w:rPr>
+                              <w:t xml:space="preserve">Stock actualizado de ' + </w:t>
                             </w:r>
                             <w:proofErr w:type="gramStart"/>
                             <w:r>
@@ -4817,7 +4869,6 @@
                                 <w:rFonts w:ascii="Consolas" w:hAnsi="Consolas"/>
                                 <w:sz w:val="20"/>
                                 <w:szCs w:val="20"/>
-                                <w:lang w:val="en-US"/>
                               </w:rPr>
                               <w:t>CAST(</w:t>
                             </w:r>
@@ -4827,7 +4878,6 @@
                                 <w:rFonts w:ascii="Consolas" w:hAnsi="Consolas"/>
                                 <w:sz w:val="20"/>
                                 <w:szCs w:val="20"/>
-                                <w:lang w:val="en-US"/>
                               </w:rPr>
                               <w:t xml:space="preserve">@StockDisponible AS VARCHAR) + ' a ' + </w:t>
                             </w:r>
@@ -4837,7 +4887,6 @@
                                 <w:rFonts w:ascii="Consolas" w:hAnsi="Consolas"/>
                                 <w:sz w:val="20"/>
                                 <w:szCs w:val="20"/>
-                                <w:lang w:val="en-US"/>
                               </w:rPr>
                               <w:t>CAST(</w:t>
                             </w:r>
@@ -4847,21 +4896,9 @@
                                 <w:rFonts w:ascii="Consolas" w:hAnsi="Consolas"/>
                                 <w:sz w:val="20"/>
                                 <w:szCs w:val="20"/>
-                                <w:lang w:val="en-US"/>
-                              </w:rPr>
-                              <w:t xml:space="preserve">@StockDisponible - @CantidadSolicitada AS VARCHAR) + </w:t>
-                            </w:r>
-                            <w:proofErr w:type="gramStart"/>
-                            <w:r>
-                              <w:rPr>
-                                <w:rFonts w:ascii="Consolas" w:hAnsi="Consolas"/>
-                                <w:sz w:val="20"/>
-                                <w:szCs w:val="20"/>
-                                <w:lang w:val="en-US"/>
-                              </w:rPr>
-                              <w:t>'.';</w:t>
-                            </w:r>
-                            <w:proofErr w:type="gramEnd"/>
+                              </w:rPr>
+                              <w:t>@StockDisponible - @CantidadSolicitada AS VARCHAR) + '.';</w:t>
+                            </w:r>
                           </w:p>
                           <w:p>
                             <w:pPr>
@@ -4870,7 +4907,6 @@
                                 <w:rFonts w:ascii="Consolas" w:hAnsi="Consolas"/>
                                 <w:sz w:val="20"/>
                                 <w:szCs w:val="20"/>
-                                <w:lang w:val="en-US"/>
                               </w:rPr>
                             </w:pPr>
                             <w:r>
@@ -4878,7 +4914,6 @@
                                 <w:rFonts w:ascii="Consolas" w:hAnsi="Consolas"/>
                                 <w:sz w:val="20"/>
                                 <w:szCs w:val="20"/>
-                                <w:lang w:val="en-US"/>
                               </w:rPr>
                               <w:t xml:space="preserve">    </w:t>
                             </w:r>
@@ -4890,7 +4925,6 @@
                                 <w:rFonts w:ascii="Consolas" w:hAnsi="Consolas"/>
                                 <w:sz w:val="20"/>
                                 <w:szCs w:val="20"/>
-                                <w:lang w:val="en-US"/>
                               </w:rPr>
                             </w:pPr>
                             <w:r>
@@ -4898,7 +4932,6 @@
                                 <w:rFonts w:ascii="Consolas" w:hAnsi="Consolas"/>
                                 <w:sz w:val="20"/>
                                 <w:szCs w:val="20"/>
-                                <w:lang w:val="en-US"/>
                               </w:rPr>
                               <w:t>END</w:t>
                             </w:r>
@@ -4910,7 +4943,6 @@
                                 <w:rFonts w:ascii="Consolas" w:hAnsi="Consolas"/>
                                 <w:sz w:val="20"/>
                                 <w:szCs w:val="20"/>
-                                <w:lang w:val="en-US"/>
                               </w:rPr>
                             </w:pPr>
                             <w:r>
@@ -4918,7 +4950,6 @@
                                 <w:rFonts w:ascii="Consolas" w:hAnsi="Consolas"/>
                                 <w:sz w:val="20"/>
                                 <w:szCs w:val="20"/>
-                                <w:lang w:val="en-US"/>
                               </w:rPr>
                               <w:t xml:space="preserve">ELSE </w:t>
                             </w:r>
@@ -6172,7 +6203,6 @@
                           <w:rFonts w:ascii="Consolas" w:hAnsi="Consolas"/>
                           <w:sz w:val="20"/>
                           <w:szCs w:val="20"/>
-                          <w:lang w:val="en-US"/>
                         </w:rPr>
                       </w:pPr>
                       <w:r>
@@ -6206,29 +6236,8 @@
                           <w:rFonts w:ascii="Consolas" w:hAnsi="Consolas"/>
                           <w:sz w:val="20"/>
                           <w:szCs w:val="20"/>
-                          <w:lang w:val="en-US"/>
-                        </w:rPr>
-                        <w:t xml:space="preserve">Stock </w:t>
-                      </w:r>
-                      <w:proofErr w:type="spellStart"/>
-                      <w:r>
-                        <w:rPr>
-                          <w:rFonts w:ascii="Consolas" w:hAnsi="Consolas"/>
-                          <w:sz w:val="20"/>
-                          <w:szCs w:val="20"/>
-                          <w:lang w:val="en-US"/>
-                        </w:rPr>
-                        <w:t>actualizado</w:t>
-                      </w:r>
-                      <w:proofErr w:type="spellEnd"/>
-                      <w:r>
-                        <w:rPr>
-                          <w:rFonts w:ascii="Consolas" w:hAnsi="Consolas"/>
-                          <w:sz w:val="20"/>
-                          <w:szCs w:val="20"/>
-                          <w:lang w:val="en-US"/>
-                        </w:rPr>
-                        <w:t xml:space="preserve"> de ' + </w:t>
+                        </w:rPr>
+                        <w:t xml:space="preserve">Stock actualizado de ' + </w:t>
                       </w:r>
                       <w:proofErr w:type="gramStart"/>
                       <w:r>
@@ -6236,7 +6245,6 @@
                           <w:rFonts w:ascii="Consolas" w:hAnsi="Consolas"/>
                           <w:sz w:val="20"/>
                           <w:szCs w:val="20"/>
-                          <w:lang w:val="en-US"/>
                         </w:rPr>
                         <w:t>CAST(</w:t>
                       </w:r>
@@ -6246,7 +6254,6 @@
                           <w:rFonts w:ascii="Consolas" w:hAnsi="Consolas"/>
                           <w:sz w:val="20"/>
                           <w:szCs w:val="20"/>
-                          <w:lang w:val="en-US"/>
                         </w:rPr>
                         <w:t xml:space="preserve">@StockDisponible AS VARCHAR) + ' a ' + </w:t>
                       </w:r>
@@ -6256,7 +6263,6 @@
                           <w:rFonts w:ascii="Consolas" w:hAnsi="Consolas"/>
                           <w:sz w:val="20"/>
                           <w:szCs w:val="20"/>
-                          <w:lang w:val="en-US"/>
                         </w:rPr>
                         <w:t>CAST(</w:t>
                       </w:r>
@@ -6266,21 +6272,9 @@
                           <w:rFonts w:ascii="Consolas" w:hAnsi="Consolas"/>
                           <w:sz w:val="20"/>
                           <w:szCs w:val="20"/>
-                          <w:lang w:val="en-US"/>
-                        </w:rPr>
-                        <w:t xml:space="preserve">@StockDisponible - @CantidadSolicitada AS VARCHAR) + </w:t>
-                      </w:r>
-                      <w:proofErr w:type="gramStart"/>
-                      <w:r>
-                        <w:rPr>
-                          <w:rFonts w:ascii="Consolas" w:hAnsi="Consolas"/>
-                          <w:sz w:val="20"/>
-                          <w:szCs w:val="20"/>
-                          <w:lang w:val="en-US"/>
-                        </w:rPr>
-                        <w:t>'.';</w:t>
-                      </w:r>
-                      <w:proofErr w:type="gramEnd"/>
+                        </w:rPr>
+                        <w:t>@StockDisponible - @CantidadSolicitada AS VARCHAR) + '.';</w:t>
+                      </w:r>
                     </w:p>
                     <w:p>
                       <w:pPr>
@@ -6289,7 +6283,6 @@
                           <w:rFonts w:ascii="Consolas" w:hAnsi="Consolas"/>
                           <w:sz w:val="20"/>
                           <w:szCs w:val="20"/>
-                          <w:lang w:val="en-US"/>
                         </w:rPr>
                       </w:pPr>
                       <w:r>
@@ -6297,7 +6290,6 @@
                           <w:rFonts w:ascii="Consolas" w:hAnsi="Consolas"/>
                           <w:sz w:val="20"/>
                           <w:szCs w:val="20"/>
-                          <w:lang w:val="en-US"/>
                         </w:rPr>
                         <w:t xml:space="preserve">    </w:t>
                       </w:r>
@@ -6309,7 +6301,6 @@
                           <w:rFonts w:ascii="Consolas" w:hAnsi="Consolas"/>
                           <w:sz w:val="20"/>
                           <w:szCs w:val="20"/>
-                          <w:lang w:val="en-US"/>
                         </w:rPr>
                       </w:pPr>
                       <w:r>
@@ -6317,7 +6308,6 @@
                           <w:rFonts w:ascii="Consolas" w:hAnsi="Consolas"/>
                           <w:sz w:val="20"/>
                           <w:szCs w:val="20"/>
-                          <w:lang w:val="en-US"/>
                         </w:rPr>
                         <w:t>END</w:t>
                       </w:r>
@@ -6329,7 +6319,6 @@
                           <w:rFonts w:ascii="Consolas" w:hAnsi="Consolas"/>
                           <w:sz w:val="20"/>
                           <w:szCs w:val="20"/>
-                          <w:lang w:val="en-US"/>
                         </w:rPr>
                       </w:pPr>
                       <w:r>
@@ -6337,7 +6326,6 @@
                           <w:rFonts w:ascii="Consolas" w:hAnsi="Consolas"/>
                           <w:sz w:val="20"/>
                           <w:szCs w:val="20"/>
-                          <w:lang w:val="en-US"/>
                         </w:rPr>
                         <w:t xml:space="preserve">ELSE </w:t>
                       </w:r>
@@ -6789,6 +6777,7 @@
       <w:r>
         <w:rPr>
           <w:rFonts w:ascii="Calibri" w:hAnsi="Calibri" w:cs="Calibri"/>
+          <w:noProof/>
           <w:sz w:val="24"/>
           <w:szCs w:val="24"/>
         </w:rPr>
@@ -6843,7 +6832,7 @@
           <w:szCs w:val="28"/>
         </w:rPr>
       </w:pPr>
-      <w:bookmarkStart w:id="13" w:name="_Toc212452672"/>
+      <w:bookmarkStart w:id="13" w:name="_Toc212459552"/>
       <w:r>
         <w:rPr>
           <w:rFonts w:ascii="Calibri" w:hAnsi="Calibri" w:cs="Calibri"/>
@@ -7193,6 +7182,7 @@
                                 <w:rFonts w:ascii="Consolas" w:hAnsi="Consolas"/>
                                 <w:sz w:val="18"/>
                                 <w:szCs w:val="18"/>
+                                <w:lang w:val="en-US"/>
                               </w:rPr>
                             </w:pPr>
                             <w:r>
@@ -7200,6 +7190,7 @@
                                 <w:rFonts w:ascii="Consolas" w:hAnsi="Consolas"/>
                                 <w:sz w:val="18"/>
                                 <w:szCs w:val="18"/>
+                                <w:lang w:val="en-US"/>
                               </w:rPr>
                               <w:t xml:space="preserve">GROUP BY </w:t>
                             </w:r>
@@ -7210,6 +7201,7 @@
                                 <w:rFonts w:ascii="Consolas" w:hAnsi="Consolas"/>
                                 <w:sz w:val="18"/>
                                 <w:szCs w:val="18"/>
+                                <w:lang w:val="en-US"/>
                               </w:rPr>
                               <w:t>s.nombreSucursal</w:t>
                             </w:r>
@@ -7492,6 +7484,7 @@
                           <w:rFonts w:ascii="Consolas" w:hAnsi="Consolas"/>
                           <w:sz w:val="18"/>
                           <w:szCs w:val="18"/>
+                          <w:lang w:val="en-US"/>
                         </w:rPr>
                       </w:pPr>
                       <w:r>
@@ -7499,6 +7492,7 @@
                           <w:rFonts w:ascii="Consolas" w:hAnsi="Consolas"/>
                           <w:sz w:val="18"/>
                           <w:szCs w:val="18"/>
+                          <w:lang w:val="en-US"/>
                         </w:rPr>
                         <w:t xml:space="preserve">GROUP BY </w:t>
                       </w:r>
@@ -7509,6 +7503,7 @@
                           <w:rFonts w:ascii="Consolas" w:hAnsi="Consolas"/>
                           <w:sz w:val="18"/>
                           <w:szCs w:val="18"/>
+                          <w:lang w:val="en-US"/>
                         </w:rPr>
                         <w:t>s.nombreSucursal</w:t>
                       </w:r>
@@ -9574,6 +9569,9 @@
         </w:tabs>
       </w:pPr>
       <w:r>
+        <w:rPr>
+          <w:noProof/>
+        </w:rPr>
         <w:drawing>
           <wp:inline distT="0" distB="0" distL="0" distR="0" wp14:anchorId="5D5D138F" wp14:editId="7B66D4A4">
             <wp:extent cx="5340927" cy="1658238"/>
@@ -9653,6 +9651,7 @@
         <w:rPr>
           <w:b/>
           <w:bCs/>
+          <w:noProof/>
         </w:rPr>
         <w:drawing>
           <wp:inline distT="0" distB="0" distL="0" distR="0" wp14:anchorId="6AE844A8" wp14:editId="3BA375D3">
@@ -9734,6 +9733,7 @@
         <w:rPr>
           <w:b/>
           <w:bCs/>
+          <w:noProof/>
         </w:rPr>
         <w:drawing>
           <wp:inline distT="0" distB="0" distL="0" distR="0" wp14:anchorId="07FF87A7" wp14:editId="00A7BEE3">
@@ -9774,10 +9774,120 @@
     </w:p>
     <w:p>
       <w:pPr>
+        <w:pStyle w:val="Ttulo2"/>
+        <w:spacing w:line="360" w:lineRule="auto"/>
+        <w:jc w:val="both"/>
+        <w:rPr>
+          <w:rFonts w:ascii="Calibri" w:hAnsi="Calibri" w:cs="Calibri"/>
+          <w:b/>
+          <w:bCs/>
+          <w:color w:val="auto"/>
+          <w:sz w:val="28"/>
+          <w:szCs w:val="28"/>
+        </w:rPr>
+      </w:pPr>
+      <w:bookmarkStart w:id="14" w:name="_Toc212459553"/>
+      <w:r>
+        <w:rPr>
+          <w:rFonts w:ascii="Calibri" w:hAnsi="Calibri" w:cs="Calibri"/>
+          <w:b/>
+          <w:bCs/>
+          <w:color w:val="auto"/>
+          <w:sz w:val="28"/>
+          <w:szCs w:val="28"/>
+        </w:rPr>
+        <w:t>Evidencias Replica MongoDB</w:t>
+      </w:r>
+      <w:bookmarkEnd w:id="14"/>
+    </w:p>
+    <w:p>
+      <w:pPr>
         <w:tabs>
           <w:tab w:val="left" w:pos="5424"/>
         </w:tabs>
       </w:pPr>
+      <w:r>
+        <w:drawing>
+          <wp:inline distT="0" distB="0" distL="0" distR="0" wp14:anchorId="6CD4742A" wp14:editId="3D1E8D99">
+            <wp:extent cx="5612130" cy="4239260"/>
+            <wp:effectExtent l="0" t="0" r="7620" b="8890"/>
+            <wp:docPr id="547968941" name="Imagen 1" descr="Texto&#10;&#10;El contenido generado por IA puede ser incorrecto."/>
+            <wp:cNvGraphicFramePr>
+              <a:graphicFrameLocks xmlns:a="http://schemas.openxmlformats.org/drawingml/2006/main" noChangeAspect="1"/>
+            </wp:cNvGraphicFramePr>
+            <a:graphic xmlns:a="http://schemas.openxmlformats.org/drawingml/2006/main">
+              <a:graphicData uri="http://schemas.openxmlformats.org/drawingml/2006/picture">
+                <pic:pic xmlns:pic="http://schemas.openxmlformats.org/drawingml/2006/picture">
+                  <pic:nvPicPr>
+                    <pic:cNvPr id="547968941" name="Imagen 1" descr="Texto&#10;&#10;El contenido generado por IA puede ser incorrecto."/>
+                    <pic:cNvPicPr/>
+                  </pic:nvPicPr>
+                  <pic:blipFill>
+                    <a:blip r:embed="rId19"/>
+                    <a:stretch>
+                      <a:fillRect/>
+                    </a:stretch>
+                  </pic:blipFill>
+                  <pic:spPr>
+                    <a:xfrm>
+                      <a:off x="0" y="0"/>
+                      <a:ext cx="5612130" cy="4239260"/>
+                    </a:xfrm>
+                    <a:prstGeom prst="rect">
+                      <a:avLst/>
+                    </a:prstGeom>
+                  </pic:spPr>
+                </pic:pic>
+              </a:graphicData>
+            </a:graphic>
+          </wp:inline>
+        </w:drawing>
+      </w:r>
+    </w:p>
+    <w:p>
+      <w:pPr>
+        <w:tabs>
+          <w:tab w:val="left" w:pos="5424"/>
+        </w:tabs>
+      </w:pPr>
+      <w:r>
+        <w:lastRenderedPageBreak/>
+        <w:drawing>
+          <wp:inline distT="0" distB="0" distL="0" distR="0" wp14:anchorId="33F9E36D" wp14:editId="0C138407">
+            <wp:extent cx="5612130" cy="4169410"/>
+            <wp:effectExtent l="0" t="0" r="7620" b="2540"/>
+            <wp:docPr id="2111906674" name="Imagen 1" descr="Texto&#10;&#10;El contenido generado por IA puede ser incorrecto."/>
+            <wp:cNvGraphicFramePr>
+              <a:graphicFrameLocks xmlns:a="http://schemas.openxmlformats.org/drawingml/2006/main" noChangeAspect="1"/>
+            </wp:cNvGraphicFramePr>
+            <a:graphic xmlns:a="http://schemas.openxmlformats.org/drawingml/2006/main">
+              <a:graphicData uri="http://schemas.openxmlformats.org/drawingml/2006/picture">
+                <pic:pic xmlns:pic="http://schemas.openxmlformats.org/drawingml/2006/picture">
+                  <pic:nvPicPr>
+                    <pic:cNvPr id="2111906674" name="Imagen 1" descr="Texto&#10;&#10;El contenido generado por IA puede ser incorrecto."/>
+                    <pic:cNvPicPr/>
+                  </pic:nvPicPr>
+                  <pic:blipFill>
+                    <a:blip r:embed="rId20"/>
+                    <a:stretch>
+                      <a:fillRect/>
+                    </a:stretch>
+                  </pic:blipFill>
+                  <pic:spPr>
+                    <a:xfrm>
+                      <a:off x="0" y="0"/>
+                      <a:ext cx="5612130" cy="4169410"/>
+                    </a:xfrm>
+                    <a:prstGeom prst="rect">
+                      <a:avLst/>
+                    </a:prstGeom>
+                  </pic:spPr>
+                </pic:pic>
+              </a:graphicData>
+            </a:graphic>
+          </wp:inline>
+        </w:drawing>
+      </w:r>
     </w:p>
     <w:sectPr>
       <w:pgSz w:w="12240" w:h="15840"/>

</xml_diff>